<commit_message>
Prueba004 - Filtración 1
Prueba para filtrar los productos mediante un menú
</commit_message>
<xml_diff>
--- a/PRUEBA 004 - Filtracion.docx
+++ b/PRUEBA 004 - Filtracion.docx
@@ -54,7 +54,18 @@
           <w:szCs w:val="48"/>
           <w:highlight w:val="yellow"/>
         </w:rPr>
-        <w:t>APLICACIÓN WEB PARA LISTAR TODOS LOS PRODUCTOS MEDIANTE FILTROS DE BUSQUEDA</w:t>
+        <w:t>UNA SOLA PÁGINA WEB</w:t>
+      </w:r>
+      <w:r>
+        <w:rPr>
+          <w:b/>
+          <w:bCs/>
+          <w:color w:val="FF0000"/>
+          <w:sz w:val="48"/>
+          <w:szCs w:val="48"/>
+          <w:highlight w:val="yellow"/>
+        </w:rPr>
+        <w:t xml:space="preserve"> PARA LISTAR TODOS LOS PRODUCTOS MEDIANTE FILTROS DE BUSQUEDA</w:t>
       </w:r>
     </w:p>
     <w:p>
@@ -5633,6 +5644,507 @@
           <w:szCs w:val="36"/>
         </w:rPr>
       </w:pPr>
+      <w:r>
+        <w:rPr>
+          <w:b/>
+          <w:bCs/>
+          <w:color w:val="FF0000"/>
+          <w:sz w:val="36"/>
+          <w:szCs w:val="36"/>
+          <w:highlight w:val="yellow"/>
+        </w:rPr>
+        <w:t>TAMBIEN PODEMOS AÑADIR UN @query PARA MOSTRAR TODOS LOS PRODUCTOS QUE ESTAN EN OFERTA…</w:t>
+      </w:r>
+    </w:p>
+    <w:p>
+      <w:pPr>
+        <w:rPr>
+          <w:b/>
+          <w:bCs/>
+          <w:color w:val="FF0000"/>
+          <w:sz w:val="36"/>
+          <w:szCs w:val="36"/>
+        </w:rPr>
+      </w:pPr>
+      <w:r>
+        <w:rPr>
+          <w:b/>
+          <w:bCs/>
+          <w:color w:val="FF0000"/>
+          <w:sz w:val="36"/>
+          <w:szCs w:val="36"/>
+        </w:rPr>
+        <w:drawing>
+          <wp:inline distT="0" distB="0" distL="0" distR="0" wp14:anchorId="2FDD6F78" wp14:editId="5D0A2163">
+            <wp:extent cx="7563906" cy="5325218"/>
+            <wp:effectExtent l="0" t="0" r="0" b="8890"/>
+            <wp:docPr id="11" name="Imagen 11"/>
+            <wp:cNvGraphicFramePr>
+              <a:graphicFrameLocks xmlns:a="http://schemas.openxmlformats.org/drawingml/2006/main" noChangeAspect="1"/>
+            </wp:cNvGraphicFramePr>
+            <a:graphic xmlns:a="http://schemas.openxmlformats.org/drawingml/2006/main">
+              <a:graphicData uri="http://schemas.openxmlformats.org/drawingml/2006/picture">
+                <pic:pic xmlns:pic="http://schemas.openxmlformats.org/drawingml/2006/picture">
+                  <pic:nvPicPr>
+                    <pic:cNvPr id="1" name=""/>
+                    <pic:cNvPicPr/>
+                  </pic:nvPicPr>
+                  <pic:blipFill>
+                    <a:blip r:embed="rId77"/>
+                    <a:stretch>
+                      <a:fillRect/>
+                    </a:stretch>
+                  </pic:blipFill>
+                  <pic:spPr>
+                    <a:xfrm>
+                      <a:off x="0" y="0"/>
+                      <a:ext cx="7563906" cy="5325218"/>
+                    </a:xfrm>
+                    <a:prstGeom prst="rect">
+                      <a:avLst/>
+                    </a:prstGeom>
+                  </pic:spPr>
+                </pic:pic>
+              </a:graphicData>
+            </a:graphic>
+          </wp:inline>
+        </w:drawing>
+      </w:r>
+    </w:p>
+    <w:p>
+      <w:pPr>
+        <w:rPr>
+          <w:b/>
+          <w:bCs/>
+          <w:color w:val="FF0000"/>
+          <w:sz w:val="36"/>
+          <w:szCs w:val="36"/>
+        </w:rPr>
+      </w:pPr>
+      <w:r>
+        <w:rPr>
+          <w:b/>
+          <w:bCs/>
+          <w:color w:val="FF0000"/>
+          <w:sz w:val="36"/>
+          <w:szCs w:val="36"/>
+        </w:rPr>
+        <w:t>PRODUCTOSERVICE, IMPLEMENTAR OTRO METODO…</w:t>
+      </w:r>
+    </w:p>
+    <w:p>
+      <w:pPr>
+        <w:rPr>
+          <w:b/>
+          <w:bCs/>
+          <w:color w:val="FF0000"/>
+          <w:sz w:val="36"/>
+          <w:szCs w:val="36"/>
+        </w:rPr>
+      </w:pPr>
+      <w:r>
+        <w:rPr>
+          <w:b/>
+          <w:bCs/>
+          <w:color w:val="FF0000"/>
+          <w:sz w:val="36"/>
+          <w:szCs w:val="36"/>
+        </w:rPr>
+        <w:drawing>
+          <wp:inline distT="0" distB="0" distL="0" distR="0" wp14:anchorId="27E33B01" wp14:editId="535B68D5">
+            <wp:extent cx="7325747" cy="3277057"/>
+            <wp:effectExtent l="0" t="0" r="8890" b="0"/>
+            <wp:docPr id="24" name="Imagen 24"/>
+            <wp:cNvGraphicFramePr>
+              <a:graphicFrameLocks xmlns:a="http://schemas.openxmlformats.org/drawingml/2006/main" noChangeAspect="1"/>
+            </wp:cNvGraphicFramePr>
+            <a:graphic xmlns:a="http://schemas.openxmlformats.org/drawingml/2006/main">
+              <a:graphicData uri="http://schemas.openxmlformats.org/drawingml/2006/picture">
+                <pic:pic xmlns:pic="http://schemas.openxmlformats.org/drawingml/2006/picture">
+                  <pic:nvPicPr>
+                    <pic:cNvPr id="1" name=""/>
+                    <pic:cNvPicPr/>
+                  </pic:nvPicPr>
+                  <pic:blipFill>
+                    <a:blip r:embed="rId78"/>
+                    <a:stretch>
+                      <a:fillRect/>
+                    </a:stretch>
+                  </pic:blipFill>
+                  <pic:spPr>
+                    <a:xfrm>
+                      <a:off x="0" y="0"/>
+                      <a:ext cx="7325747" cy="3277057"/>
+                    </a:xfrm>
+                    <a:prstGeom prst="rect">
+                      <a:avLst/>
+                    </a:prstGeom>
+                  </pic:spPr>
+                </pic:pic>
+              </a:graphicData>
+            </a:graphic>
+          </wp:inline>
+        </w:drawing>
+      </w:r>
+    </w:p>
+    <w:p>
+      <w:pPr>
+        <w:rPr>
+          <w:b/>
+          <w:bCs/>
+          <w:color w:val="FF0000"/>
+          <w:sz w:val="36"/>
+          <w:szCs w:val="36"/>
+        </w:rPr>
+      </w:pPr>
+      <w:r>
+        <w:rPr>
+          <w:b/>
+          <w:bCs/>
+          <w:color w:val="FF0000"/>
+          <w:sz w:val="36"/>
+          <w:szCs w:val="36"/>
+        </w:rPr>
+        <w:drawing>
+          <wp:inline distT="0" distB="0" distL="0" distR="0" wp14:anchorId="31492F62" wp14:editId="5FAB8909">
+            <wp:extent cx="7392432" cy="7392432"/>
+            <wp:effectExtent l="0" t="0" r="0" b="0"/>
+            <wp:docPr id="73" name="Imagen 73"/>
+            <wp:cNvGraphicFramePr>
+              <a:graphicFrameLocks xmlns:a="http://schemas.openxmlformats.org/drawingml/2006/main" noChangeAspect="1"/>
+            </wp:cNvGraphicFramePr>
+            <a:graphic xmlns:a="http://schemas.openxmlformats.org/drawingml/2006/main">
+              <a:graphicData uri="http://schemas.openxmlformats.org/drawingml/2006/picture">
+                <pic:pic xmlns:pic="http://schemas.openxmlformats.org/drawingml/2006/picture">
+                  <pic:nvPicPr>
+                    <pic:cNvPr id="1" name=""/>
+                    <pic:cNvPicPr/>
+                  </pic:nvPicPr>
+                  <pic:blipFill>
+                    <a:blip r:embed="rId79"/>
+                    <a:stretch>
+                      <a:fillRect/>
+                    </a:stretch>
+                  </pic:blipFill>
+                  <pic:spPr>
+                    <a:xfrm>
+                      <a:off x="0" y="0"/>
+                      <a:ext cx="7392432" cy="7392432"/>
+                    </a:xfrm>
+                    <a:prstGeom prst="rect">
+                      <a:avLst/>
+                    </a:prstGeom>
+                  </pic:spPr>
+                </pic:pic>
+              </a:graphicData>
+            </a:graphic>
+          </wp:inline>
+        </w:drawing>
+      </w:r>
+    </w:p>
+    <w:p>
+      <w:pPr>
+        <w:rPr>
+          <w:b/>
+          <w:bCs/>
+          <w:color w:val="FF0000"/>
+          <w:sz w:val="36"/>
+          <w:szCs w:val="36"/>
+        </w:rPr>
+      </w:pPr>
+      <w:r>
+        <w:rPr>
+          <w:b/>
+          <w:bCs/>
+          <w:color w:val="FF0000"/>
+          <w:sz w:val="36"/>
+          <w:szCs w:val="36"/>
+        </w:rPr>
+        <w:t>AÑADIR OTRA RUTA EN PRODUCTOCONTROLLER</w:t>
+      </w:r>
+    </w:p>
+    <w:p>
+      <w:pPr>
+        <w:rPr>
+          <w:b/>
+          <w:bCs/>
+          <w:color w:val="FF0000"/>
+          <w:sz w:val="36"/>
+          <w:szCs w:val="36"/>
+        </w:rPr>
+      </w:pPr>
+      <w:r>
+        <w:rPr>
+          <w:b/>
+          <w:bCs/>
+          <w:color w:val="FF0000"/>
+          <w:sz w:val="36"/>
+          <w:szCs w:val="36"/>
+        </w:rPr>
+        <w:drawing>
+          <wp:inline distT="0" distB="0" distL="0" distR="0" wp14:anchorId="1E1E0D93" wp14:editId="01FB8963">
+            <wp:extent cx="10764752" cy="5430008"/>
+            <wp:effectExtent l="0" t="0" r="0" b="0"/>
+            <wp:docPr id="75" name="Imagen 75"/>
+            <wp:cNvGraphicFramePr>
+              <a:graphicFrameLocks xmlns:a="http://schemas.openxmlformats.org/drawingml/2006/main" noChangeAspect="1"/>
+            </wp:cNvGraphicFramePr>
+            <a:graphic xmlns:a="http://schemas.openxmlformats.org/drawingml/2006/main">
+              <a:graphicData uri="http://schemas.openxmlformats.org/drawingml/2006/picture">
+                <pic:pic xmlns:pic="http://schemas.openxmlformats.org/drawingml/2006/picture">
+                  <pic:nvPicPr>
+                    <pic:cNvPr id="1" name=""/>
+                    <pic:cNvPicPr/>
+                  </pic:nvPicPr>
+                  <pic:blipFill>
+                    <a:blip r:embed="rId80"/>
+                    <a:stretch>
+                      <a:fillRect/>
+                    </a:stretch>
+                  </pic:blipFill>
+                  <pic:spPr>
+                    <a:xfrm>
+                      <a:off x="0" y="0"/>
+                      <a:ext cx="10764752" cy="5430008"/>
+                    </a:xfrm>
+                    <a:prstGeom prst="rect">
+                      <a:avLst/>
+                    </a:prstGeom>
+                  </pic:spPr>
+                </pic:pic>
+              </a:graphicData>
+            </a:graphic>
+          </wp:inline>
+        </w:drawing>
+      </w:r>
+    </w:p>
+    <w:p>
+      <w:pPr>
+        <w:rPr>
+          <w:b/>
+          <w:bCs/>
+          <w:color w:val="FF0000"/>
+          <w:sz w:val="36"/>
+          <w:szCs w:val="36"/>
+        </w:rPr>
+      </w:pPr>
+      <w:r>
+        <w:rPr>
+          <w:b/>
+          <w:bCs/>
+          <w:color w:val="FF0000"/>
+          <w:sz w:val="36"/>
+          <w:szCs w:val="36"/>
+        </w:rPr>
+        <w:t>EN LA PAGINA LISTAPRODUCTOS, AÑADIR LA RUTA PARA MOSTRAR LOS PRODUCTOS EN OFERTA</w:t>
+      </w:r>
+    </w:p>
+    <w:p>
+      <w:pPr>
+        <w:rPr>
+          <w:b/>
+          <w:bCs/>
+          <w:color w:val="FF0000"/>
+          <w:sz w:val="36"/>
+          <w:szCs w:val="36"/>
+        </w:rPr>
+      </w:pPr>
+      <w:r>
+        <w:rPr>
+          <w:b/>
+          <w:bCs/>
+          <w:color w:val="FF0000"/>
+          <w:sz w:val="36"/>
+          <w:szCs w:val="36"/>
+        </w:rPr>
+        <w:drawing>
+          <wp:inline distT="0" distB="0" distL="0" distR="0" wp14:anchorId="45947BAA" wp14:editId="6C58FDF3">
+            <wp:extent cx="6430272" cy="3505689"/>
+            <wp:effectExtent l="0" t="0" r="8890" b="0"/>
+            <wp:docPr id="77" name="Imagen 77"/>
+            <wp:cNvGraphicFramePr>
+              <a:graphicFrameLocks xmlns:a="http://schemas.openxmlformats.org/drawingml/2006/main" noChangeAspect="1"/>
+            </wp:cNvGraphicFramePr>
+            <a:graphic xmlns:a="http://schemas.openxmlformats.org/drawingml/2006/main">
+              <a:graphicData uri="http://schemas.openxmlformats.org/drawingml/2006/picture">
+                <pic:pic xmlns:pic="http://schemas.openxmlformats.org/drawingml/2006/picture">
+                  <pic:nvPicPr>
+                    <pic:cNvPr id="1" name=""/>
+                    <pic:cNvPicPr/>
+                  </pic:nvPicPr>
+                  <pic:blipFill>
+                    <a:blip r:embed="rId81"/>
+                    <a:stretch>
+                      <a:fillRect/>
+                    </a:stretch>
+                  </pic:blipFill>
+                  <pic:spPr>
+                    <a:xfrm>
+                      <a:off x="0" y="0"/>
+                      <a:ext cx="6430272" cy="3505689"/>
+                    </a:xfrm>
+                    <a:prstGeom prst="rect">
+                      <a:avLst/>
+                    </a:prstGeom>
+                  </pic:spPr>
+                </pic:pic>
+              </a:graphicData>
+            </a:graphic>
+          </wp:inline>
+        </w:drawing>
+      </w:r>
+    </w:p>
+    <w:p>
+      <w:pPr>
+        <w:rPr>
+          <w:b/>
+          <w:bCs/>
+          <w:color w:val="FF0000"/>
+          <w:sz w:val="36"/>
+          <w:szCs w:val="36"/>
+        </w:rPr>
+      </w:pPr>
+      <w:r>
+        <w:rPr>
+          <w:b/>
+          <w:bCs/>
+          <w:color w:val="FF0000"/>
+          <w:sz w:val="36"/>
+          <w:szCs w:val="36"/>
+        </w:rPr>
+        <w:t>Y MODIFICAR COMPLETAMENTE LAS CONDICIONES PARA QUE EL TITULO SEA DINAMICO…</w:t>
+      </w:r>
+    </w:p>
+    <w:p>
+      <w:pPr>
+        <w:rPr>
+          <w:b/>
+          <w:bCs/>
+          <w:color w:val="FF0000"/>
+          <w:sz w:val="36"/>
+          <w:szCs w:val="36"/>
+        </w:rPr>
+      </w:pPr>
+      <w:r>
+        <w:rPr>
+          <w:b/>
+          <w:bCs/>
+          <w:color w:val="FF0000"/>
+          <w:sz w:val="36"/>
+          <w:szCs w:val="36"/>
+        </w:rPr>
+        <w:drawing>
+          <wp:inline distT="0" distB="0" distL="0" distR="0" wp14:anchorId="3C6B2D67" wp14:editId="76B98D47">
+            <wp:extent cx="11041016" cy="8040222"/>
+            <wp:effectExtent l="0" t="0" r="8255" b="0"/>
+            <wp:docPr id="76" name="Imagen 76"/>
+            <wp:cNvGraphicFramePr>
+              <a:graphicFrameLocks xmlns:a="http://schemas.openxmlformats.org/drawingml/2006/main" noChangeAspect="1"/>
+            </wp:cNvGraphicFramePr>
+            <a:graphic xmlns:a="http://schemas.openxmlformats.org/drawingml/2006/main">
+              <a:graphicData uri="http://schemas.openxmlformats.org/drawingml/2006/picture">
+                <pic:pic xmlns:pic="http://schemas.openxmlformats.org/drawingml/2006/picture">
+                  <pic:nvPicPr>
+                    <pic:cNvPr id="1" name=""/>
+                    <pic:cNvPicPr/>
+                  </pic:nvPicPr>
+                  <pic:blipFill>
+                    <a:blip r:embed="rId82"/>
+                    <a:stretch>
+                      <a:fillRect/>
+                    </a:stretch>
+                  </pic:blipFill>
+                  <pic:spPr>
+                    <a:xfrm>
+                      <a:off x="0" y="0"/>
+                      <a:ext cx="11041016" cy="8040222"/>
+                    </a:xfrm>
+                    <a:prstGeom prst="rect">
+                      <a:avLst/>
+                    </a:prstGeom>
+                  </pic:spPr>
+                </pic:pic>
+              </a:graphicData>
+            </a:graphic>
+          </wp:inline>
+        </w:drawing>
+      </w:r>
+    </w:p>
+    <w:p>
+      <w:pPr>
+        <w:rPr>
+          <w:b/>
+          <w:bCs/>
+          <w:color w:val="FF0000"/>
+          <w:sz w:val="36"/>
+          <w:szCs w:val="36"/>
+        </w:rPr>
+      </w:pPr>
+      <w:r>
+        <w:rPr>
+          <w:b/>
+          <w:bCs/>
+          <w:color w:val="FF0000"/>
+          <w:sz w:val="36"/>
+          <w:szCs w:val="36"/>
+        </w:rPr>
+        <w:t>PODEMOS VER TODOS LOS PRODUCTOS QUE ESTAN EN OFERTA (LA COLUMNA OFERTA VA A TENER EL VALOR TRUE)</w:t>
+      </w:r>
+    </w:p>
+    <w:p>
+      <w:pPr>
+        <w:rPr>
+          <w:b/>
+          <w:bCs/>
+          <w:color w:val="FF0000"/>
+          <w:sz w:val="36"/>
+          <w:szCs w:val="36"/>
+        </w:rPr>
+      </w:pPr>
+      <w:r>
+        <w:rPr>
+          <w:b/>
+          <w:bCs/>
+          <w:color w:val="FF0000"/>
+          <w:sz w:val="36"/>
+          <w:szCs w:val="36"/>
+        </w:rPr>
+        <w:drawing>
+          <wp:inline distT="0" distB="0" distL="0" distR="0" wp14:anchorId="7320376F" wp14:editId="35FB925D">
+            <wp:extent cx="12689071" cy="6487430"/>
+            <wp:effectExtent l="0" t="0" r="0" b="8890"/>
+            <wp:docPr id="78" name="Imagen 78"/>
+            <wp:cNvGraphicFramePr>
+              <a:graphicFrameLocks xmlns:a="http://schemas.openxmlformats.org/drawingml/2006/main" noChangeAspect="1"/>
+            </wp:cNvGraphicFramePr>
+            <a:graphic xmlns:a="http://schemas.openxmlformats.org/drawingml/2006/main">
+              <a:graphicData uri="http://schemas.openxmlformats.org/drawingml/2006/picture">
+                <pic:pic xmlns:pic="http://schemas.openxmlformats.org/drawingml/2006/picture">
+                  <pic:nvPicPr>
+                    <pic:cNvPr id="1" name=""/>
+                    <pic:cNvPicPr/>
+                  </pic:nvPicPr>
+                  <pic:blipFill>
+                    <a:blip r:embed="rId83"/>
+                    <a:stretch>
+                      <a:fillRect/>
+                    </a:stretch>
+                  </pic:blipFill>
+                  <pic:spPr>
+                    <a:xfrm>
+                      <a:off x="0" y="0"/>
+                      <a:ext cx="12689071" cy="6487430"/>
+                    </a:xfrm>
+                    <a:prstGeom prst="rect">
+                      <a:avLst/>
+                    </a:prstGeom>
+                  </pic:spPr>
+                </pic:pic>
+              </a:graphicData>
+            </a:graphic>
+          </wp:inline>
+        </w:drawing>
+      </w:r>
     </w:p>
     <w:p>
       <w:pPr>
@@ -6300,7 +6812,7 @@
   <w:style w:type="paragraph" w:default="1" w:styleId="Normal">
     <w:name w:val="Normal"/>
     <w:qFormat/>
-    <w:rsid w:val="00CC0BC4"/>
+    <w:rsid w:val="00283517"/>
     <w:rPr>
       <w:lang w:val="es-ES_tradnl"/>
     </w:rPr>

</xml_diff>